<commit_message>
* TODO in docx 3.3.4 into AND/OR
</commit_message>
<xml_diff>
--- a/out/production/bachelorinnlandet/chapters/3.3.4.docx
+++ b/out/production/bachelorinnlandet/chapters/3.3.4.docx
@@ -39,15 +39,7 @@
         <w:t>Kryssreferanser er som regel fra en mappe til en annen, men kan skje til/fra arkivdeler eller registreringer også</w:t>
       </w:r>
       <w:r>
-        <w:t xml:space="preserve">. Hvis alle kryssreferansene er </w:t>
-      </w:r>
-      <w:proofErr w:type="gramStart"/>
-      <w:r>
-        <w:t>tilstede</w:t>
-      </w:r>
-      <w:proofErr w:type="gramEnd"/>
-      <w:r>
-        <w:t xml:space="preserve"> i uttrekket er alt her greit, ellers</w:t>
+        <w:t>. Hvis alle kryssreferansene er tilstede i uttrekket er alt her greit, ellers</w:t>
       </w:r>
       <w:r>
         <w:t xml:space="preserve"> bør det komme varsel og manuell sjekk av hva det refereres til. </w:t>
@@ -73,13 +65,8 @@
         <w:t xml:space="preserve">BaseX </w:t>
       </w:r>
       <w:r>
-        <w:t>A_Kr2_Eksisterer_kryssreferansene_i_</w:t>
-      </w:r>
-      <w:proofErr w:type="gramStart"/>
-      <w:r>
-        <w:t>uttrekket.xq</w:t>
-      </w:r>
-      <w:proofErr w:type="gramEnd"/>
+        <w:t>A_Kr2_Eksisterer_kryssreferansene_i_uttrekket.xq</w:t>
+      </w:r>
       <w:r>
         <w:t xml:space="preserve"> for sjekking av kryssreferanser. Hvis det er for mange som mangler i uttrekket (f.eks. over 25) bør disse skrives ut som vedlegg i stedet. </w:t>
       </w:r>
@@ -120,17 +107,15 @@
     </w:p>
     <w:p>
       <w:pPr>
-        <w:pStyle w:val="Listeavsnitt"/>
-        <w:numPr>
-          <w:ilvl w:val="0"/>
-          <w:numId w:val="5"/>
-        </w:numPr>
-      </w:pPr>
-      <w:r>
-        <w:rPr>
-          <w:b/>
-        </w:rPr>
-        <w:t>TODO</w:t>
+        <w:ind w:left="278" w:hanging="278"/>
+      </w:pPr>
+    </w:p>
+    <w:p>
+      <w:pPr>
+        <w:ind w:left="278" w:hanging="278"/>
+      </w:pPr>
+      <w:r>
+        <w:t>AND/OR</w:t>
       </w:r>
     </w:p>
     <w:sectPr>
@@ -920,27 +905,9 @@
   </w:num>
   <w:num w:numId="4">
     <w:abstractNumId w:val="2"/>
-    <w:lvlOverride w:ilvl="0"/>
-    <w:lvlOverride w:ilvl="1"/>
-    <w:lvlOverride w:ilvl="2"/>
-    <w:lvlOverride w:ilvl="3"/>
-    <w:lvlOverride w:ilvl="4"/>
-    <w:lvlOverride w:ilvl="5"/>
-    <w:lvlOverride w:ilvl="6"/>
-    <w:lvlOverride w:ilvl="7"/>
-    <w:lvlOverride w:ilvl="8"/>
   </w:num>
   <w:num w:numId="5">
     <w:abstractNumId w:val="1"/>
-    <w:lvlOverride w:ilvl="0"/>
-    <w:lvlOverride w:ilvl="1"/>
-    <w:lvlOverride w:ilvl="2"/>
-    <w:lvlOverride w:ilvl="3"/>
-    <w:lvlOverride w:ilvl="4"/>
-    <w:lvlOverride w:ilvl="5"/>
-    <w:lvlOverride w:ilvl="6"/>
-    <w:lvlOverride w:ilvl="7"/>
-    <w:lvlOverride w:ilvl="8"/>
   </w:num>
 </w:numbering>
 </file>
@@ -1865,6 +1832,11 @@
 </file>
 
 <file path=customXml/item1.xml><?xml version="1.0" encoding="utf-8"?>
+<root>
+</root>
+</file>
+
+<file path=customXml/item2.xml><?xml version="1.0" encoding="utf-8"?>
 <ct:contentTypeSchema xmlns:ct="http://schemas.microsoft.com/office/2006/metadata/contentType" xmlns:ma="http://schemas.microsoft.com/office/2006/metadata/properties/metaAttributes" ct:_="" ma:_="" ma:contentTypeName="Dokument" ma:contentTypeID="0x010100CD6ECB3AD42212489CD38D2117876788" ma:contentTypeVersion="4" ma:contentTypeDescription="Opprett et nytt dokument." ma:contentTypeScope="" ma:versionID="7fe8321b44f57df1a93a8609a139c72e">
   <xsd:schema xmlns:xsd="http://www.w3.org/2001/XMLSchema" xmlns:xs="http://www.w3.org/2001/XMLSchema" xmlns:p="http://schemas.microsoft.com/office/2006/metadata/properties" xmlns:ns2="8b1b55f8-9fa9-409c-8c34-7642b545c301" xmlns:ns3="bae9230b-e9a8-4b5c-aa6a-eb751bd813a8" targetNamespace="http://schemas.microsoft.com/office/2006/metadata/properties" ma:root="true" ma:fieldsID="a0918ad2fa8909106a1a50dae007c683" ns2:_="" ns3:_="">
     <xsd:import namespace="8b1b55f8-9fa9-409c-8c34-7642b545c301"/>
@@ -2029,12 +2001,16 @@
 </ct:contentTypeSchema>
 </file>
 
-<file path=customXml/item2.xml><?xml version="1.0" encoding="utf-8"?>
-<root>
-</root>
+<file path=customXml/item3.xml><?xml version="1.0" encoding="utf-8"?>
+<?mso-contentType ?>
+<FormTemplates xmlns="http://schemas.microsoft.com/sharepoint/v3/contenttype/forms">
+  <Display>DocumentLibraryForm</Display>
+  <Edit>DocumentLibraryForm</Edit>
+  <New>DocumentLibraryForm</New>
+</FormTemplates>
 </file>
 
-<file path=customXml/item3.xml><?xml version="1.0" encoding="utf-8"?>
+<file path=customXml/item4.xml><?xml version="1.0" encoding="utf-8"?>
 <p:properties xmlns:p="http://schemas.microsoft.com/office/2006/metadata/properties" xmlns:xsi="http://www.w3.org/2001/XMLSchema-instance" xmlns:pc="http://schemas.microsoft.com/office/infopath/2007/PartnerControls">
   <documentManagement>
     <SharedWithUsers xmlns="bae9230b-e9a8-4b5c-aa6a-eb751bd813a8">
@@ -2048,16 +2024,13 @@
 </p:properties>
 </file>
 
-<file path=customXml/item4.xml><?xml version="1.0" encoding="utf-8"?>
-<?mso-contentType ?>
-<FormTemplates xmlns="http://schemas.microsoft.com/sharepoint/v3/contenttype/forms">
-  <Display>DocumentLibraryForm</Display>
-  <Edit>DocumentLibraryForm</Edit>
-  <New>DocumentLibraryForm</New>
-</FormTemplates>
+<file path=customXml/itemProps1.xml><?xml version="1.0" encoding="utf-8"?>
+<ds:datastoreItem xmlns:ds="http://schemas.openxmlformats.org/officeDocument/2006/customXml" ds:itemID="{0F9B369B-CCEA-4D8F-9E4F-1534FE2AD680}">
+  <ds:schemaRefs/>
+</ds:datastoreItem>
 </file>
 
-<file path=customXml/itemProps1.xml><?xml version="1.0" encoding="utf-8"?>
+<file path=customXml/itemProps2.xml><?xml version="1.0" encoding="utf-8"?>
 <ds:datastoreItem xmlns:ds="http://schemas.openxmlformats.org/officeDocument/2006/customXml" ds:itemID="{C6DA38FD-7DDB-4CFA-8CAD-DAE5783C9BCB}">
   <ds:schemaRefs>
     <ds:schemaRef ds:uri="http://schemas.microsoft.com/office/2006/metadata/contentType"/>
@@ -2076,13 +2049,15 @@
 </ds:datastoreItem>
 </file>
 
-<file path=customXml/itemProps2.xml><?xml version="1.0" encoding="utf-8"?>
-<ds:datastoreItem xmlns:ds="http://schemas.openxmlformats.org/officeDocument/2006/customXml" ds:itemID="{0F9B369B-CCEA-4D8F-9E4F-1534FE2AD680}">
-  <ds:schemaRefs/>
+<file path=customXml/itemProps3.xml><?xml version="1.0" encoding="utf-8"?>
+<ds:datastoreItem xmlns:ds="http://schemas.openxmlformats.org/officeDocument/2006/customXml" ds:itemID="{1F8640BB-CD4E-4767-B2D5-DD861820AFE6}">
+  <ds:schemaRefs>
+    <ds:schemaRef ds:uri="http://schemas.microsoft.com/sharepoint/v3/contenttype/forms"/>
+  </ds:schemaRefs>
 </ds:datastoreItem>
 </file>
 
-<file path=customXml/itemProps3.xml><?xml version="1.0" encoding="utf-8"?>
+<file path=customXml/itemProps4.xml><?xml version="1.0" encoding="utf-8"?>
 <ds:datastoreItem xmlns:ds="http://schemas.openxmlformats.org/officeDocument/2006/customXml" ds:itemID="{651A58A7-F786-4B90-8093-C974FFAD2210}">
   <ds:schemaRefs>
     <ds:schemaRef ds:uri="http://schemas.microsoft.com/office/2006/metadata/properties"/>
@@ -2090,12 +2065,4 @@
     <ds:schemaRef ds:uri="bae9230b-e9a8-4b5c-aa6a-eb751bd813a8"/>
   </ds:schemaRefs>
 </ds:datastoreItem>
-</file>
-
-<file path=customXml/itemProps4.xml><?xml version="1.0" encoding="utf-8"?>
-<ds:datastoreItem xmlns:ds="http://schemas.openxmlformats.org/officeDocument/2006/customXml" ds:itemID="{1F8640BB-CD4E-4767-B2D5-DD861820AFE6}">
-  <ds:schemaRefs>
-    <ds:schemaRef ds:uri="http://schemas.microsoft.com/sharepoint/v3/contenttype/forms"/>
-  </ds:schemaRefs>
-</ds:datastoreItem>
 </file>
</xml_diff>

<commit_message>
Chapter 3.1.27: Added Xquery 3.1.27_1/_2 Chapter 3.3.4
</commit_message>
<xml_diff>
--- a/out/production/bachelorinnlandet/chapters/3.3.4.docx
+++ b/out/production/bachelorinnlandet/chapters/3.3.4.docx
@@ -1,6 +1,6 @@
 
 <file path=word/document.xml><?xml version="1.0" encoding="utf-8"?>
-<w:document xmlns:wpc="http://schemas.microsoft.com/office/word/2010/wordprocessingCanvas" xmlns:cx="http://schemas.microsoft.com/office/drawing/2014/chartex" xmlns:cx1="http://schemas.microsoft.com/office/drawing/2015/9/8/chartex" xmlns:cx2="http://schemas.microsoft.com/office/drawing/2015/10/21/chartex" xmlns:cx3="http://schemas.microsoft.com/office/drawing/2016/5/9/chartex" xmlns:cx4="http://schemas.microsoft.com/office/drawing/2016/5/10/chartex" xmlns:cx5="http://schemas.microsoft.com/office/drawing/2016/5/11/chartex" xmlns:cx6="http://schemas.microsoft.com/office/drawing/2016/5/12/chartex" xmlns:cx7="http://schemas.microsoft.com/office/drawing/2016/5/13/chartex" xmlns:cx8="http://schemas.microsoft.com/office/drawing/2016/5/14/chartex" xmlns:mc="http://schemas.openxmlformats.org/markup-compatibility/2006" xmlns:aink="http://schemas.microsoft.com/office/drawing/2016/ink" xmlns:am3d="http://schemas.microsoft.com/office/drawing/2017/model3d" xmlns:o="urn:schemas-microsoft-com:office:office" xmlns:r="http://schemas.openxmlformats.org/officeDocument/2006/relationships" xmlns:m="http://schemas.openxmlformats.org/officeDocument/2006/math" xmlns:v="urn:schemas-microsoft-com:vml" xmlns:wp14="http://schemas.microsoft.com/office/word/2010/wordprocessingDrawing" xmlns:wp="http://schemas.openxmlformats.org/drawingml/2006/wordprocessingDrawing" xmlns:w10="urn:schemas-microsoft-com:office:word" xmlns:w="http://schemas.openxmlformats.org/wordprocessingml/2006/main" xmlns:w14="http://schemas.microsoft.com/office/word/2010/wordml" xmlns:w15="http://schemas.microsoft.com/office/word/2012/wordml" xmlns:w16cex="http://schemas.microsoft.com/office/word/2018/wordml/cex" xmlns:w16cid="http://schemas.microsoft.com/office/word/2016/wordml/cid" xmlns:w16="http://schemas.microsoft.com/office/word/2018/wordml" xmlns:w16se="http://schemas.microsoft.com/office/word/2015/wordml/symex" xmlns:wpg="http://schemas.microsoft.com/office/word/2010/wordprocessingGroup" xmlns:wpi="http://schemas.microsoft.com/office/word/2010/wordprocessingInk" xmlns:wne="http://schemas.microsoft.com/office/word/2006/wordml" xmlns:wps="http://schemas.microsoft.com/office/word/2010/wordprocessingShape" mc:Ignorable="w14 w15 w16se w16cid w16 w16cex wp14">
+<w:document xmlns:wpc="http://schemas.microsoft.com/office/word/2010/wordprocessingCanvas" xmlns:cx="http://schemas.microsoft.com/office/drawing/2014/chartex" xmlns:cx1="http://schemas.microsoft.com/office/drawing/2015/9/8/chartex" xmlns:cx2="http://schemas.microsoft.com/office/drawing/2015/10/21/chartex" xmlns:cx3="http://schemas.microsoft.com/office/drawing/2016/5/9/chartex" xmlns:cx4="http://schemas.microsoft.com/office/drawing/2016/5/10/chartex" xmlns:cx5="http://schemas.microsoft.com/office/drawing/2016/5/11/chartex" xmlns:cx6="http://schemas.microsoft.com/office/drawing/2016/5/12/chartex" xmlns:cx7="http://schemas.microsoft.com/office/drawing/2016/5/13/chartex" xmlns:cx8="http://schemas.microsoft.com/office/drawing/2016/5/14/chartex" xmlns:mc="http://schemas.openxmlformats.org/markup-compatibility/2006" xmlns:aink="http://schemas.microsoft.com/office/drawing/2016/ink" xmlns:am3d="http://schemas.microsoft.com/office/drawing/2017/model3d" xmlns:o="urn:schemas-microsoft-com:office:office" xmlns:r="http://schemas.openxmlformats.org/officeDocument/2006/relationships" xmlns:m="http://schemas.openxmlformats.org/officeDocument/2006/math" xmlns:v="urn:schemas-microsoft-com:vml" xmlns:wp14="http://schemas.microsoft.com/office/word/2010/wordprocessingDrawing" xmlns:wp="http://schemas.openxmlformats.org/drawingml/2006/wordprocessingDrawing" xmlns:w10="urn:schemas-microsoft-com:office:word" xmlns:w="http://schemas.openxmlformats.org/wordprocessingml/2006/main" xmlns:w14="http://schemas.microsoft.com/office/word/2010/wordml" xmlns:w15="http://schemas.microsoft.com/office/word/2012/wordml" xmlns:w16cex="http://schemas.microsoft.com/office/word/2018/wordml/cex" xmlns:w16cid="http://schemas.microsoft.com/office/word/2016/wordml/cid" xmlns:w16="http://schemas.microsoft.com/office/word/2018/wordml" xmlns:w16sdtdh="http://schemas.microsoft.com/office/word/2020/wordml/sdtdatahash" xmlns:w16se="http://schemas.microsoft.com/office/word/2015/wordml/symex" xmlns:wpg="http://schemas.microsoft.com/office/word/2010/wordprocessingGroup" xmlns:wpi="http://schemas.microsoft.com/office/word/2010/wordprocessingInk" xmlns:wne="http://schemas.microsoft.com/office/word/2006/wordml" xmlns:wps="http://schemas.microsoft.com/office/word/2010/wordprocessingShape" mc:Ignorable="w14 w15 w16se w16cid w16 w16cex w16sdtdh wp14">
   <w:body>
     <w:p>
       <w:pPr>
@@ -36,10 +36,26 @@
     </w:p>
     <w:p>
       <w:r>
-        <w:t>Kryssreferanser er som regel fra en mappe til en annen, men kan skje til/fra arkivdeler eller registreringer også</w:t>
-      </w:r>
-      <w:r>
-        <w:t>. Hvis alle kryssreferansene er tilstede i uttrekket er alt her greit, ellers</w:t>
+        <w:t xml:space="preserve">Kryssreferanser er som regel fra en mappe til en annen, men kan skje til/fra </w:t>
+      </w:r>
+      <w:proofErr w:type="spellStart"/>
+      <w:r>
+        <w:t>arkivdeler</w:t>
+      </w:r>
+      <w:proofErr w:type="spellEnd"/>
+      <w:r>
+        <w:t xml:space="preserve"> eller registreringer også</w:t>
+      </w:r>
+      <w:r>
+        <w:t xml:space="preserve">. Hvis alle kryssreferansene er </w:t>
+      </w:r>
+      <w:proofErr w:type="gramStart"/>
+      <w:r>
+        <w:t>tilstede</w:t>
+      </w:r>
+      <w:proofErr w:type="gramEnd"/>
+      <w:r>
+        <w:t xml:space="preserve"> i uttrekket er alt her greit, ellers</w:t>
       </w:r>
       <w:r>
         <w:t xml:space="preserve"> bør det komme varsel og manuell sjekk av hva det refereres til. </w:t>
@@ -61,12 +77,22 @@
     </w:p>
     <w:p/>
     <w:p>
-      <w:r>
-        <w:t xml:space="preserve">BaseX </w:t>
-      </w:r>
-      <w:r>
-        <w:t>A_Kr2_Eksisterer_kryssreferansene_i_uttrekket.xq</w:t>
-      </w:r>
+      <w:proofErr w:type="spellStart"/>
+      <w:r>
+        <w:t>BaseX</w:t>
+      </w:r>
+      <w:proofErr w:type="spellEnd"/>
+      <w:r>
+        <w:t xml:space="preserve"> </w:t>
+      </w:r>
+      <w:r>
+        <w:t>A_Kr2_Eksisterer_kryssreferansene_i_</w:t>
+      </w:r>
+      <w:proofErr w:type="gramStart"/>
+      <w:r>
+        <w:t>uttrekket.xq</w:t>
+      </w:r>
+      <w:proofErr w:type="gramEnd"/>
       <w:r>
         <w:t xml:space="preserve"> for sjekking av kryssreferanser. Hvis det er for mange som mangler i uttrekket (f.eks. over 25) bør disse skrives ut som vedlegg i stedet. </w:t>
       </w:r>
@@ -114,9 +140,6 @@
       <w:pPr>
         <w:ind w:left="278" w:hanging="278"/>
       </w:pPr>
-      <w:r>
-        <w:t>AND/OR</w:t>
-      </w:r>
     </w:p>
     <w:sectPr>
       <w:headerReference w:type="even" r:id="rId11"/>
@@ -136,7 +159,7 @@
 </file>
 
 <file path=word/endnotes.xml><?xml version="1.0" encoding="utf-8"?>
-<w:endnotes xmlns:wpc="http://schemas.microsoft.com/office/word/2010/wordprocessingCanvas" xmlns:cx="http://schemas.microsoft.com/office/drawing/2014/chartex" xmlns:cx1="http://schemas.microsoft.com/office/drawing/2015/9/8/chartex" xmlns:cx2="http://schemas.microsoft.com/office/drawing/2015/10/21/chartex" xmlns:cx3="http://schemas.microsoft.com/office/drawing/2016/5/9/chartex" xmlns:cx4="http://schemas.microsoft.com/office/drawing/2016/5/10/chartex" xmlns:cx5="http://schemas.microsoft.com/office/drawing/2016/5/11/chartex" xmlns:cx6="http://schemas.microsoft.com/office/drawing/2016/5/12/chartex" xmlns:cx7="http://schemas.microsoft.com/office/drawing/2016/5/13/chartex" xmlns:cx8="http://schemas.microsoft.com/office/drawing/2016/5/14/chartex" xmlns:mc="http://schemas.openxmlformats.org/markup-compatibility/2006" xmlns:aink="http://schemas.microsoft.com/office/drawing/2016/ink" xmlns:am3d="http://schemas.microsoft.com/office/drawing/2017/model3d" xmlns:o="urn:schemas-microsoft-com:office:office" xmlns:r="http://schemas.openxmlformats.org/officeDocument/2006/relationships" xmlns:m="http://schemas.openxmlformats.org/officeDocument/2006/math" xmlns:v="urn:schemas-microsoft-com:vml" xmlns:wp14="http://schemas.microsoft.com/office/word/2010/wordprocessingDrawing" xmlns:wp="http://schemas.openxmlformats.org/drawingml/2006/wordprocessingDrawing" xmlns:w10="urn:schemas-microsoft-com:office:word" xmlns:w="http://schemas.openxmlformats.org/wordprocessingml/2006/main" xmlns:w14="http://schemas.microsoft.com/office/word/2010/wordml" xmlns:w15="http://schemas.microsoft.com/office/word/2012/wordml" xmlns:w16cex="http://schemas.microsoft.com/office/word/2018/wordml/cex" xmlns:w16cid="http://schemas.microsoft.com/office/word/2016/wordml/cid" xmlns:w16="http://schemas.microsoft.com/office/word/2018/wordml" xmlns:w16se="http://schemas.microsoft.com/office/word/2015/wordml/symex" xmlns:wpg="http://schemas.microsoft.com/office/word/2010/wordprocessingGroup" xmlns:wpi="http://schemas.microsoft.com/office/word/2010/wordprocessingInk" xmlns:wne="http://schemas.microsoft.com/office/word/2006/wordml" xmlns:wps="http://schemas.microsoft.com/office/word/2010/wordprocessingShape" mc:Ignorable="w14 w15 w16se w16cid w16 w16cex wp14">
+<w:endnotes xmlns:wpc="http://schemas.microsoft.com/office/word/2010/wordprocessingCanvas" xmlns:cx="http://schemas.microsoft.com/office/drawing/2014/chartex" xmlns:cx1="http://schemas.microsoft.com/office/drawing/2015/9/8/chartex" xmlns:cx2="http://schemas.microsoft.com/office/drawing/2015/10/21/chartex" xmlns:cx3="http://schemas.microsoft.com/office/drawing/2016/5/9/chartex" xmlns:cx4="http://schemas.microsoft.com/office/drawing/2016/5/10/chartex" xmlns:cx5="http://schemas.microsoft.com/office/drawing/2016/5/11/chartex" xmlns:cx6="http://schemas.microsoft.com/office/drawing/2016/5/12/chartex" xmlns:cx7="http://schemas.microsoft.com/office/drawing/2016/5/13/chartex" xmlns:cx8="http://schemas.microsoft.com/office/drawing/2016/5/14/chartex" xmlns:mc="http://schemas.openxmlformats.org/markup-compatibility/2006" xmlns:aink="http://schemas.microsoft.com/office/drawing/2016/ink" xmlns:am3d="http://schemas.microsoft.com/office/drawing/2017/model3d" xmlns:o="urn:schemas-microsoft-com:office:office" xmlns:r="http://schemas.openxmlformats.org/officeDocument/2006/relationships" xmlns:m="http://schemas.openxmlformats.org/officeDocument/2006/math" xmlns:v="urn:schemas-microsoft-com:vml" xmlns:wp14="http://schemas.microsoft.com/office/word/2010/wordprocessingDrawing" xmlns:wp="http://schemas.openxmlformats.org/drawingml/2006/wordprocessingDrawing" xmlns:w10="urn:schemas-microsoft-com:office:word" xmlns:w="http://schemas.openxmlformats.org/wordprocessingml/2006/main" xmlns:w14="http://schemas.microsoft.com/office/word/2010/wordml" xmlns:w15="http://schemas.microsoft.com/office/word/2012/wordml" xmlns:w16cex="http://schemas.microsoft.com/office/word/2018/wordml/cex" xmlns:w16cid="http://schemas.microsoft.com/office/word/2016/wordml/cid" xmlns:w16="http://schemas.microsoft.com/office/word/2018/wordml" xmlns:w16sdtdh="http://schemas.microsoft.com/office/word/2020/wordml/sdtdatahash" xmlns:w16se="http://schemas.microsoft.com/office/word/2015/wordml/symex" xmlns:wpg="http://schemas.microsoft.com/office/word/2010/wordprocessingGroup" xmlns:wpi="http://schemas.microsoft.com/office/word/2010/wordprocessingInk" xmlns:wne="http://schemas.microsoft.com/office/word/2006/wordml" xmlns:wps="http://schemas.microsoft.com/office/word/2010/wordprocessingShape" mc:Ignorable="w14 w15 w16se w16cid w16 w16cex w16sdtdh wp14">
   <w:endnote w:type="separator" w:id="-1">
     <w:p>
       <w:r>
@@ -155,7 +178,7 @@
 </file>
 
 <file path=word/footer1.xml><?xml version="1.0" encoding="utf-8"?>
-<w:ftr xmlns:wpc="http://schemas.microsoft.com/office/word/2010/wordprocessingCanvas" xmlns:cx="http://schemas.microsoft.com/office/drawing/2014/chartex" xmlns:cx1="http://schemas.microsoft.com/office/drawing/2015/9/8/chartex" xmlns:cx2="http://schemas.microsoft.com/office/drawing/2015/10/21/chartex" xmlns:cx3="http://schemas.microsoft.com/office/drawing/2016/5/9/chartex" xmlns:cx4="http://schemas.microsoft.com/office/drawing/2016/5/10/chartex" xmlns:cx5="http://schemas.microsoft.com/office/drawing/2016/5/11/chartex" xmlns:cx6="http://schemas.microsoft.com/office/drawing/2016/5/12/chartex" xmlns:cx7="http://schemas.microsoft.com/office/drawing/2016/5/13/chartex" xmlns:cx8="http://schemas.microsoft.com/office/drawing/2016/5/14/chartex" xmlns:mc="http://schemas.openxmlformats.org/markup-compatibility/2006" xmlns:aink="http://schemas.microsoft.com/office/drawing/2016/ink" xmlns:am3d="http://schemas.microsoft.com/office/drawing/2017/model3d" xmlns:o="urn:schemas-microsoft-com:office:office" xmlns:r="http://schemas.openxmlformats.org/officeDocument/2006/relationships" xmlns:m="http://schemas.openxmlformats.org/officeDocument/2006/math" xmlns:v="urn:schemas-microsoft-com:vml" xmlns:wp14="http://schemas.microsoft.com/office/word/2010/wordprocessingDrawing" xmlns:wp="http://schemas.openxmlformats.org/drawingml/2006/wordprocessingDrawing" xmlns:w10="urn:schemas-microsoft-com:office:word" xmlns:w="http://schemas.openxmlformats.org/wordprocessingml/2006/main" xmlns:w14="http://schemas.microsoft.com/office/word/2010/wordml" xmlns:w15="http://schemas.microsoft.com/office/word/2012/wordml" xmlns:w16cex="http://schemas.microsoft.com/office/word/2018/wordml/cex" xmlns:w16cid="http://schemas.microsoft.com/office/word/2016/wordml/cid" xmlns:w16="http://schemas.microsoft.com/office/word/2018/wordml" xmlns:w16se="http://schemas.microsoft.com/office/word/2015/wordml/symex" xmlns:wpg="http://schemas.microsoft.com/office/word/2010/wordprocessingGroup" xmlns:wpi="http://schemas.microsoft.com/office/word/2010/wordprocessingInk" xmlns:wne="http://schemas.microsoft.com/office/word/2006/wordml" xmlns:wps="http://schemas.microsoft.com/office/word/2010/wordprocessingShape" mc:Ignorable="w14 w15 w16se w16cid w16 w16cex wp14">
+<w:ftr xmlns:wpc="http://schemas.microsoft.com/office/word/2010/wordprocessingCanvas" xmlns:cx="http://schemas.microsoft.com/office/drawing/2014/chartex" xmlns:cx1="http://schemas.microsoft.com/office/drawing/2015/9/8/chartex" xmlns:cx2="http://schemas.microsoft.com/office/drawing/2015/10/21/chartex" xmlns:cx3="http://schemas.microsoft.com/office/drawing/2016/5/9/chartex" xmlns:cx4="http://schemas.microsoft.com/office/drawing/2016/5/10/chartex" xmlns:cx5="http://schemas.microsoft.com/office/drawing/2016/5/11/chartex" xmlns:cx6="http://schemas.microsoft.com/office/drawing/2016/5/12/chartex" xmlns:cx7="http://schemas.microsoft.com/office/drawing/2016/5/13/chartex" xmlns:cx8="http://schemas.microsoft.com/office/drawing/2016/5/14/chartex" xmlns:mc="http://schemas.openxmlformats.org/markup-compatibility/2006" xmlns:aink="http://schemas.microsoft.com/office/drawing/2016/ink" xmlns:am3d="http://schemas.microsoft.com/office/drawing/2017/model3d" xmlns:o="urn:schemas-microsoft-com:office:office" xmlns:r="http://schemas.openxmlformats.org/officeDocument/2006/relationships" xmlns:m="http://schemas.openxmlformats.org/officeDocument/2006/math" xmlns:v="urn:schemas-microsoft-com:vml" xmlns:wp14="http://schemas.microsoft.com/office/word/2010/wordprocessingDrawing" xmlns:wp="http://schemas.openxmlformats.org/drawingml/2006/wordprocessingDrawing" xmlns:w10="urn:schemas-microsoft-com:office:word" xmlns:w="http://schemas.openxmlformats.org/wordprocessingml/2006/main" xmlns:w14="http://schemas.microsoft.com/office/word/2010/wordml" xmlns:w15="http://schemas.microsoft.com/office/word/2012/wordml" xmlns:w16cex="http://schemas.microsoft.com/office/word/2018/wordml/cex" xmlns:w16cid="http://schemas.microsoft.com/office/word/2016/wordml/cid" xmlns:w16="http://schemas.microsoft.com/office/word/2018/wordml" xmlns:w16sdtdh="http://schemas.microsoft.com/office/word/2020/wordml/sdtdatahash" xmlns:w16se="http://schemas.microsoft.com/office/word/2015/wordml/symex" xmlns:wpg="http://schemas.microsoft.com/office/word/2010/wordprocessingGroup" xmlns:wpi="http://schemas.microsoft.com/office/word/2010/wordprocessingInk" xmlns:wne="http://schemas.microsoft.com/office/word/2006/wordml" xmlns:wps="http://schemas.microsoft.com/office/word/2010/wordprocessingShape" mc:Ignorable="w14 w15 w16se w16cid w16 w16cex w16sdtdh wp14">
   <w:p>
     <w:pPr>
       <w:pStyle w:val="Bunntekst"/>
@@ -165,7 +188,7 @@
 </file>
 
 <file path=word/footer2.xml><?xml version="1.0" encoding="utf-8"?>
-<w:ftr xmlns:wpc="http://schemas.microsoft.com/office/word/2010/wordprocessingCanvas" xmlns:cx="http://schemas.microsoft.com/office/drawing/2014/chartex" xmlns:cx1="http://schemas.microsoft.com/office/drawing/2015/9/8/chartex" xmlns:cx2="http://schemas.microsoft.com/office/drawing/2015/10/21/chartex" xmlns:cx3="http://schemas.microsoft.com/office/drawing/2016/5/9/chartex" xmlns:cx4="http://schemas.microsoft.com/office/drawing/2016/5/10/chartex" xmlns:cx5="http://schemas.microsoft.com/office/drawing/2016/5/11/chartex" xmlns:cx6="http://schemas.microsoft.com/office/drawing/2016/5/12/chartex" xmlns:cx7="http://schemas.microsoft.com/office/drawing/2016/5/13/chartex" xmlns:cx8="http://schemas.microsoft.com/office/drawing/2016/5/14/chartex" xmlns:mc="http://schemas.openxmlformats.org/markup-compatibility/2006" xmlns:aink="http://schemas.microsoft.com/office/drawing/2016/ink" xmlns:am3d="http://schemas.microsoft.com/office/drawing/2017/model3d" xmlns:o="urn:schemas-microsoft-com:office:office" xmlns:r="http://schemas.openxmlformats.org/officeDocument/2006/relationships" xmlns:m="http://schemas.openxmlformats.org/officeDocument/2006/math" xmlns:v="urn:schemas-microsoft-com:vml" xmlns:wp14="http://schemas.microsoft.com/office/word/2010/wordprocessingDrawing" xmlns:wp="http://schemas.openxmlformats.org/drawingml/2006/wordprocessingDrawing" xmlns:w10="urn:schemas-microsoft-com:office:word" xmlns:w="http://schemas.openxmlformats.org/wordprocessingml/2006/main" xmlns:w14="http://schemas.microsoft.com/office/word/2010/wordml" xmlns:w15="http://schemas.microsoft.com/office/word/2012/wordml" xmlns:w16cex="http://schemas.microsoft.com/office/word/2018/wordml/cex" xmlns:w16cid="http://schemas.microsoft.com/office/word/2016/wordml/cid" xmlns:w16="http://schemas.microsoft.com/office/word/2018/wordml" xmlns:w16se="http://schemas.microsoft.com/office/word/2015/wordml/symex" xmlns:wpg="http://schemas.microsoft.com/office/word/2010/wordprocessingGroup" xmlns:wpi="http://schemas.microsoft.com/office/word/2010/wordprocessingInk" xmlns:wne="http://schemas.microsoft.com/office/word/2006/wordml" xmlns:wps="http://schemas.microsoft.com/office/word/2010/wordprocessingShape" mc:Ignorable="w14 w15 w16se w16cid w16 w16cex wp14">
+<w:ftr xmlns:wpc="http://schemas.microsoft.com/office/word/2010/wordprocessingCanvas" xmlns:cx="http://schemas.microsoft.com/office/drawing/2014/chartex" xmlns:cx1="http://schemas.microsoft.com/office/drawing/2015/9/8/chartex" xmlns:cx2="http://schemas.microsoft.com/office/drawing/2015/10/21/chartex" xmlns:cx3="http://schemas.microsoft.com/office/drawing/2016/5/9/chartex" xmlns:cx4="http://schemas.microsoft.com/office/drawing/2016/5/10/chartex" xmlns:cx5="http://schemas.microsoft.com/office/drawing/2016/5/11/chartex" xmlns:cx6="http://schemas.microsoft.com/office/drawing/2016/5/12/chartex" xmlns:cx7="http://schemas.microsoft.com/office/drawing/2016/5/13/chartex" xmlns:cx8="http://schemas.microsoft.com/office/drawing/2016/5/14/chartex" xmlns:mc="http://schemas.openxmlformats.org/markup-compatibility/2006" xmlns:aink="http://schemas.microsoft.com/office/drawing/2016/ink" xmlns:am3d="http://schemas.microsoft.com/office/drawing/2017/model3d" xmlns:o="urn:schemas-microsoft-com:office:office" xmlns:r="http://schemas.openxmlformats.org/officeDocument/2006/relationships" xmlns:m="http://schemas.openxmlformats.org/officeDocument/2006/math" xmlns:v="urn:schemas-microsoft-com:vml" xmlns:wp14="http://schemas.microsoft.com/office/word/2010/wordprocessingDrawing" xmlns:wp="http://schemas.openxmlformats.org/drawingml/2006/wordprocessingDrawing" xmlns:w10="urn:schemas-microsoft-com:office:word" xmlns:w="http://schemas.openxmlformats.org/wordprocessingml/2006/main" xmlns:w14="http://schemas.microsoft.com/office/word/2010/wordml" xmlns:w15="http://schemas.microsoft.com/office/word/2012/wordml" xmlns:w16cex="http://schemas.microsoft.com/office/word/2018/wordml/cex" xmlns:w16cid="http://schemas.microsoft.com/office/word/2016/wordml/cid" xmlns:w16="http://schemas.microsoft.com/office/word/2018/wordml" xmlns:w16sdtdh="http://schemas.microsoft.com/office/word/2020/wordml/sdtdatahash" xmlns:w16se="http://schemas.microsoft.com/office/word/2015/wordml/symex" xmlns:wpg="http://schemas.microsoft.com/office/word/2010/wordprocessingGroup" xmlns:wpi="http://schemas.microsoft.com/office/word/2010/wordprocessingInk" xmlns:wne="http://schemas.microsoft.com/office/word/2006/wordml" xmlns:wps="http://schemas.microsoft.com/office/word/2010/wordprocessingShape" mc:Ignorable="w14 w15 w16se w16cid w16 w16cex w16sdtdh wp14">
   <w:p>
     <w:pPr>
       <w:pStyle w:val="Bunntekst"/>
@@ -175,7 +198,7 @@
 </file>
 
 <file path=word/footer3.xml><?xml version="1.0" encoding="utf-8"?>
-<w:ftr xmlns:wpc="http://schemas.microsoft.com/office/word/2010/wordprocessingCanvas" xmlns:cx="http://schemas.microsoft.com/office/drawing/2014/chartex" xmlns:cx1="http://schemas.microsoft.com/office/drawing/2015/9/8/chartex" xmlns:cx2="http://schemas.microsoft.com/office/drawing/2015/10/21/chartex" xmlns:cx3="http://schemas.microsoft.com/office/drawing/2016/5/9/chartex" xmlns:cx4="http://schemas.microsoft.com/office/drawing/2016/5/10/chartex" xmlns:cx5="http://schemas.microsoft.com/office/drawing/2016/5/11/chartex" xmlns:cx6="http://schemas.microsoft.com/office/drawing/2016/5/12/chartex" xmlns:cx7="http://schemas.microsoft.com/office/drawing/2016/5/13/chartex" xmlns:cx8="http://schemas.microsoft.com/office/drawing/2016/5/14/chartex" xmlns:mc="http://schemas.openxmlformats.org/markup-compatibility/2006" xmlns:aink="http://schemas.microsoft.com/office/drawing/2016/ink" xmlns:am3d="http://schemas.microsoft.com/office/drawing/2017/model3d" xmlns:o="urn:schemas-microsoft-com:office:office" xmlns:r="http://schemas.openxmlformats.org/officeDocument/2006/relationships" xmlns:m="http://schemas.openxmlformats.org/officeDocument/2006/math" xmlns:v="urn:schemas-microsoft-com:vml" xmlns:wp14="http://schemas.microsoft.com/office/word/2010/wordprocessingDrawing" xmlns:wp="http://schemas.openxmlformats.org/drawingml/2006/wordprocessingDrawing" xmlns:w10="urn:schemas-microsoft-com:office:word" xmlns:w="http://schemas.openxmlformats.org/wordprocessingml/2006/main" xmlns:w14="http://schemas.microsoft.com/office/word/2010/wordml" xmlns:w15="http://schemas.microsoft.com/office/word/2012/wordml" xmlns:w16cex="http://schemas.microsoft.com/office/word/2018/wordml/cex" xmlns:w16cid="http://schemas.microsoft.com/office/word/2016/wordml/cid" xmlns:w16="http://schemas.microsoft.com/office/word/2018/wordml" xmlns:w16se="http://schemas.microsoft.com/office/word/2015/wordml/symex" xmlns:wpg="http://schemas.microsoft.com/office/word/2010/wordprocessingGroup" xmlns:wpi="http://schemas.microsoft.com/office/word/2010/wordprocessingInk" xmlns:wne="http://schemas.microsoft.com/office/word/2006/wordml" xmlns:wps="http://schemas.microsoft.com/office/word/2010/wordprocessingShape" mc:Ignorable="w14 w15 w16se w16cid w16 w16cex wp14">
+<w:ftr xmlns:wpc="http://schemas.microsoft.com/office/word/2010/wordprocessingCanvas" xmlns:cx="http://schemas.microsoft.com/office/drawing/2014/chartex" xmlns:cx1="http://schemas.microsoft.com/office/drawing/2015/9/8/chartex" xmlns:cx2="http://schemas.microsoft.com/office/drawing/2015/10/21/chartex" xmlns:cx3="http://schemas.microsoft.com/office/drawing/2016/5/9/chartex" xmlns:cx4="http://schemas.microsoft.com/office/drawing/2016/5/10/chartex" xmlns:cx5="http://schemas.microsoft.com/office/drawing/2016/5/11/chartex" xmlns:cx6="http://schemas.microsoft.com/office/drawing/2016/5/12/chartex" xmlns:cx7="http://schemas.microsoft.com/office/drawing/2016/5/13/chartex" xmlns:cx8="http://schemas.microsoft.com/office/drawing/2016/5/14/chartex" xmlns:mc="http://schemas.openxmlformats.org/markup-compatibility/2006" xmlns:aink="http://schemas.microsoft.com/office/drawing/2016/ink" xmlns:am3d="http://schemas.microsoft.com/office/drawing/2017/model3d" xmlns:o="urn:schemas-microsoft-com:office:office" xmlns:r="http://schemas.openxmlformats.org/officeDocument/2006/relationships" xmlns:m="http://schemas.openxmlformats.org/officeDocument/2006/math" xmlns:v="urn:schemas-microsoft-com:vml" xmlns:wp14="http://schemas.microsoft.com/office/word/2010/wordprocessingDrawing" xmlns:wp="http://schemas.openxmlformats.org/drawingml/2006/wordprocessingDrawing" xmlns:w10="urn:schemas-microsoft-com:office:word" xmlns:w="http://schemas.openxmlformats.org/wordprocessingml/2006/main" xmlns:w14="http://schemas.microsoft.com/office/word/2010/wordml" xmlns:w15="http://schemas.microsoft.com/office/word/2012/wordml" xmlns:w16cex="http://schemas.microsoft.com/office/word/2018/wordml/cex" xmlns:w16cid="http://schemas.microsoft.com/office/word/2016/wordml/cid" xmlns:w16="http://schemas.microsoft.com/office/word/2018/wordml" xmlns:w16sdtdh="http://schemas.microsoft.com/office/word/2020/wordml/sdtdatahash" xmlns:w16se="http://schemas.microsoft.com/office/word/2015/wordml/symex" xmlns:wpg="http://schemas.microsoft.com/office/word/2010/wordprocessingGroup" xmlns:wpi="http://schemas.microsoft.com/office/word/2010/wordprocessingInk" xmlns:wne="http://schemas.microsoft.com/office/word/2006/wordml" xmlns:wps="http://schemas.microsoft.com/office/word/2010/wordprocessingShape" mc:Ignorable="w14 w15 w16se w16cid w16 w16cex w16sdtdh wp14">
   <w:p>
     <w:pPr>
       <w:pStyle w:val="Bunntekst"/>
@@ -259,7 +282,7 @@
 </file>
 
 <file path=word/footnotes.xml><?xml version="1.0" encoding="utf-8"?>
-<w:footnotes xmlns:wpc="http://schemas.microsoft.com/office/word/2010/wordprocessingCanvas" xmlns:cx="http://schemas.microsoft.com/office/drawing/2014/chartex" xmlns:cx1="http://schemas.microsoft.com/office/drawing/2015/9/8/chartex" xmlns:cx2="http://schemas.microsoft.com/office/drawing/2015/10/21/chartex" xmlns:cx3="http://schemas.microsoft.com/office/drawing/2016/5/9/chartex" xmlns:cx4="http://schemas.microsoft.com/office/drawing/2016/5/10/chartex" xmlns:cx5="http://schemas.microsoft.com/office/drawing/2016/5/11/chartex" xmlns:cx6="http://schemas.microsoft.com/office/drawing/2016/5/12/chartex" xmlns:cx7="http://schemas.microsoft.com/office/drawing/2016/5/13/chartex" xmlns:cx8="http://schemas.microsoft.com/office/drawing/2016/5/14/chartex" xmlns:mc="http://schemas.openxmlformats.org/markup-compatibility/2006" xmlns:aink="http://schemas.microsoft.com/office/drawing/2016/ink" xmlns:am3d="http://schemas.microsoft.com/office/drawing/2017/model3d" xmlns:o="urn:schemas-microsoft-com:office:office" xmlns:r="http://schemas.openxmlformats.org/officeDocument/2006/relationships" xmlns:m="http://schemas.openxmlformats.org/officeDocument/2006/math" xmlns:v="urn:schemas-microsoft-com:vml" xmlns:wp14="http://schemas.microsoft.com/office/word/2010/wordprocessingDrawing" xmlns:wp="http://schemas.openxmlformats.org/drawingml/2006/wordprocessingDrawing" xmlns:w10="urn:schemas-microsoft-com:office:word" xmlns:w="http://schemas.openxmlformats.org/wordprocessingml/2006/main" xmlns:w14="http://schemas.microsoft.com/office/word/2010/wordml" xmlns:w15="http://schemas.microsoft.com/office/word/2012/wordml" xmlns:w16cex="http://schemas.microsoft.com/office/word/2018/wordml/cex" xmlns:w16cid="http://schemas.microsoft.com/office/word/2016/wordml/cid" xmlns:w16="http://schemas.microsoft.com/office/word/2018/wordml" xmlns:w16se="http://schemas.microsoft.com/office/word/2015/wordml/symex" xmlns:wpg="http://schemas.microsoft.com/office/word/2010/wordprocessingGroup" xmlns:wpi="http://schemas.microsoft.com/office/word/2010/wordprocessingInk" xmlns:wne="http://schemas.microsoft.com/office/word/2006/wordml" xmlns:wps="http://schemas.microsoft.com/office/word/2010/wordprocessingShape" mc:Ignorable="w14 w15 w16se w16cid w16 w16cex wp14">
+<w:footnotes xmlns:wpc="http://schemas.microsoft.com/office/word/2010/wordprocessingCanvas" xmlns:cx="http://schemas.microsoft.com/office/drawing/2014/chartex" xmlns:cx1="http://schemas.microsoft.com/office/drawing/2015/9/8/chartex" xmlns:cx2="http://schemas.microsoft.com/office/drawing/2015/10/21/chartex" xmlns:cx3="http://schemas.microsoft.com/office/drawing/2016/5/9/chartex" xmlns:cx4="http://schemas.microsoft.com/office/drawing/2016/5/10/chartex" xmlns:cx5="http://schemas.microsoft.com/office/drawing/2016/5/11/chartex" xmlns:cx6="http://schemas.microsoft.com/office/drawing/2016/5/12/chartex" xmlns:cx7="http://schemas.microsoft.com/office/drawing/2016/5/13/chartex" xmlns:cx8="http://schemas.microsoft.com/office/drawing/2016/5/14/chartex" xmlns:mc="http://schemas.openxmlformats.org/markup-compatibility/2006" xmlns:aink="http://schemas.microsoft.com/office/drawing/2016/ink" xmlns:am3d="http://schemas.microsoft.com/office/drawing/2017/model3d" xmlns:o="urn:schemas-microsoft-com:office:office" xmlns:r="http://schemas.openxmlformats.org/officeDocument/2006/relationships" xmlns:m="http://schemas.openxmlformats.org/officeDocument/2006/math" xmlns:v="urn:schemas-microsoft-com:vml" xmlns:wp14="http://schemas.microsoft.com/office/word/2010/wordprocessingDrawing" xmlns:wp="http://schemas.openxmlformats.org/drawingml/2006/wordprocessingDrawing" xmlns:w10="urn:schemas-microsoft-com:office:word" xmlns:w="http://schemas.openxmlformats.org/wordprocessingml/2006/main" xmlns:w14="http://schemas.microsoft.com/office/word/2010/wordml" xmlns:w15="http://schemas.microsoft.com/office/word/2012/wordml" xmlns:w16cex="http://schemas.microsoft.com/office/word/2018/wordml/cex" xmlns:w16cid="http://schemas.microsoft.com/office/word/2016/wordml/cid" xmlns:w16="http://schemas.microsoft.com/office/word/2018/wordml" xmlns:w16sdtdh="http://schemas.microsoft.com/office/word/2020/wordml/sdtdatahash" xmlns:w16se="http://schemas.microsoft.com/office/word/2015/wordml/symex" xmlns:wpg="http://schemas.microsoft.com/office/word/2010/wordprocessingGroup" xmlns:wpi="http://schemas.microsoft.com/office/word/2010/wordprocessingInk" xmlns:wne="http://schemas.microsoft.com/office/word/2006/wordml" xmlns:wps="http://schemas.microsoft.com/office/word/2010/wordprocessingShape" mc:Ignorable="w14 w15 w16se w16cid w16 w16cex w16sdtdh wp14">
   <w:footnote w:type="separator" w:id="-1">
     <w:p>
       <w:r>
@@ -278,7 +301,7 @@
 </file>
 
 <file path=word/header1.xml><?xml version="1.0" encoding="utf-8"?>
-<w:hdr xmlns:wpc="http://schemas.microsoft.com/office/word/2010/wordprocessingCanvas" xmlns:cx="http://schemas.microsoft.com/office/drawing/2014/chartex" xmlns:cx1="http://schemas.microsoft.com/office/drawing/2015/9/8/chartex" xmlns:cx2="http://schemas.microsoft.com/office/drawing/2015/10/21/chartex" xmlns:cx3="http://schemas.microsoft.com/office/drawing/2016/5/9/chartex" xmlns:cx4="http://schemas.microsoft.com/office/drawing/2016/5/10/chartex" xmlns:cx5="http://schemas.microsoft.com/office/drawing/2016/5/11/chartex" xmlns:cx6="http://schemas.microsoft.com/office/drawing/2016/5/12/chartex" xmlns:cx7="http://schemas.microsoft.com/office/drawing/2016/5/13/chartex" xmlns:cx8="http://schemas.microsoft.com/office/drawing/2016/5/14/chartex" xmlns:mc="http://schemas.openxmlformats.org/markup-compatibility/2006" xmlns:aink="http://schemas.microsoft.com/office/drawing/2016/ink" xmlns:am3d="http://schemas.microsoft.com/office/drawing/2017/model3d" xmlns:o="urn:schemas-microsoft-com:office:office" xmlns:r="http://schemas.openxmlformats.org/officeDocument/2006/relationships" xmlns:m="http://schemas.openxmlformats.org/officeDocument/2006/math" xmlns:v="urn:schemas-microsoft-com:vml" xmlns:wp14="http://schemas.microsoft.com/office/word/2010/wordprocessingDrawing" xmlns:wp="http://schemas.openxmlformats.org/drawingml/2006/wordprocessingDrawing" xmlns:w10="urn:schemas-microsoft-com:office:word" xmlns:w="http://schemas.openxmlformats.org/wordprocessingml/2006/main" xmlns:w14="http://schemas.microsoft.com/office/word/2010/wordml" xmlns:w15="http://schemas.microsoft.com/office/word/2012/wordml" xmlns:w16cex="http://schemas.microsoft.com/office/word/2018/wordml/cex" xmlns:w16cid="http://schemas.microsoft.com/office/word/2016/wordml/cid" xmlns:w16="http://schemas.microsoft.com/office/word/2018/wordml" xmlns:w16se="http://schemas.microsoft.com/office/word/2015/wordml/symex" xmlns:wpg="http://schemas.microsoft.com/office/word/2010/wordprocessingGroup" xmlns:wpi="http://schemas.microsoft.com/office/word/2010/wordprocessingInk" xmlns:wne="http://schemas.microsoft.com/office/word/2006/wordml" xmlns:wps="http://schemas.microsoft.com/office/word/2010/wordprocessingShape" mc:Ignorable="w14 w15 w16se w16cid w16 w16cex wp14">
+<w:hdr xmlns:wpc="http://schemas.microsoft.com/office/word/2010/wordprocessingCanvas" xmlns:cx="http://schemas.microsoft.com/office/drawing/2014/chartex" xmlns:cx1="http://schemas.microsoft.com/office/drawing/2015/9/8/chartex" xmlns:cx2="http://schemas.microsoft.com/office/drawing/2015/10/21/chartex" xmlns:cx3="http://schemas.microsoft.com/office/drawing/2016/5/9/chartex" xmlns:cx4="http://schemas.microsoft.com/office/drawing/2016/5/10/chartex" xmlns:cx5="http://schemas.microsoft.com/office/drawing/2016/5/11/chartex" xmlns:cx6="http://schemas.microsoft.com/office/drawing/2016/5/12/chartex" xmlns:cx7="http://schemas.microsoft.com/office/drawing/2016/5/13/chartex" xmlns:cx8="http://schemas.microsoft.com/office/drawing/2016/5/14/chartex" xmlns:mc="http://schemas.openxmlformats.org/markup-compatibility/2006" xmlns:aink="http://schemas.microsoft.com/office/drawing/2016/ink" xmlns:am3d="http://schemas.microsoft.com/office/drawing/2017/model3d" xmlns:o="urn:schemas-microsoft-com:office:office" xmlns:r="http://schemas.openxmlformats.org/officeDocument/2006/relationships" xmlns:m="http://schemas.openxmlformats.org/officeDocument/2006/math" xmlns:v="urn:schemas-microsoft-com:vml" xmlns:wp14="http://schemas.microsoft.com/office/word/2010/wordprocessingDrawing" xmlns:wp="http://schemas.openxmlformats.org/drawingml/2006/wordprocessingDrawing" xmlns:w10="urn:schemas-microsoft-com:office:word" xmlns:w="http://schemas.openxmlformats.org/wordprocessingml/2006/main" xmlns:w14="http://schemas.microsoft.com/office/word/2010/wordml" xmlns:w15="http://schemas.microsoft.com/office/word/2012/wordml" xmlns:w16cex="http://schemas.microsoft.com/office/word/2018/wordml/cex" xmlns:w16cid="http://schemas.microsoft.com/office/word/2016/wordml/cid" xmlns:w16="http://schemas.microsoft.com/office/word/2018/wordml" xmlns:w16sdtdh="http://schemas.microsoft.com/office/word/2020/wordml/sdtdatahash" xmlns:w16se="http://schemas.microsoft.com/office/word/2015/wordml/symex" xmlns:wpg="http://schemas.microsoft.com/office/word/2010/wordprocessingGroup" xmlns:wpi="http://schemas.microsoft.com/office/word/2010/wordprocessingInk" xmlns:wne="http://schemas.microsoft.com/office/word/2006/wordml" xmlns:wps="http://schemas.microsoft.com/office/word/2010/wordprocessingShape" mc:Ignorable="w14 w15 w16se w16cid w16 w16cex w16sdtdh wp14">
   <w:p>
     <w:pPr>
       <w:pStyle w:val="Topptekst"/>
@@ -288,7 +311,7 @@
 </file>
 
 <file path=word/header2.xml><?xml version="1.0" encoding="utf-8"?>
-<w:hdr xmlns:wpc="http://schemas.microsoft.com/office/word/2010/wordprocessingCanvas" xmlns:cx="http://schemas.microsoft.com/office/drawing/2014/chartex" xmlns:cx1="http://schemas.microsoft.com/office/drawing/2015/9/8/chartex" xmlns:cx2="http://schemas.microsoft.com/office/drawing/2015/10/21/chartex" xmlns:cx3="http://schemas.microsoft.com/office/drawing/2016/5/9/chartex" xmlns:cx4="http://schemas.microsoft.com/office/drawing/2016/5/10/chartex" xmlns:cx5="http://schemas.microsoft.com/office/drawing/2016/5/11/chartex" xmlns:cx6="http://schemas.microsoft.com/office/drawing/2016/5/12/chartex" xmlns:cx7="http://schemas.microsoft.com/office/drawing/2016/5/13/chartex" xmlns:cx8="http://schemas.microsoft.com/office/drawing/2016/5/14/chartex" xmlns:mc="http://schemas.openxmlformats.org/markup-compatibility/2006" xmlns:aink="http://schemas.microsoft.com/office/drawing/2016/ink" xmlns:am3d="http://schemas.microsoft.com/office/drawing/2017/model3d" xmlns:o="urn:schemas-microsoft-com:office:office" xmlns:r="http://schemas.openxmlformats.org/officeDocument/2006/relationships" xmlns:m="http://schemas.openxmlformats.org/officeDocument/2006/math" xmlns:v="urn:schemas-microsoft-com:vml" xmlns:wp14="http://schemas.microsoft.com/office/word/2010/wordprocessingDrawing" xmlns:wp="http://schemas.openxmlformats.org/drawingml/2006/wordprocessingDrawing" xmlns:w10="urn:schemas-microsoft-com:office:word" xmlns:w="http://schemas.openxmlformats.org/wordprocessingml/2006/main" xmlns:w14="http://schemas.microsoft.com/office/word/2010/wordml" xmlns:w15="http://schemas.microsoft.com/office/word/2012/wordml" xmlns:w16cex="http://schemas.microsoft.com/office/word/2018/wordml/cex" xmlns:w16cid="http://schemas.microsoft.com/office/word/2016/wordml/cid" xmlns:w16="http://schemas.microsoft.com/office/word/2018/wordml" xmlns:w16se="http://schemas.microsoft.com/office/word/2015/wordml/symex" xmlns:wpg="http://schemas.microsoft.com/office/word/2010/wordprocessingGroup" xmlns:wpi="http://schemas.microsoft.com/office/word/2010/wordprocessingInk" xmlns:wne="http://schemas.microsoft.com/office/word/2006/wordml" xmlns:wps="http://schemas.microsoft.com/office/word/2010/wordprocessingShape" mc:Ignorable="w14 w15 w16se w16cid w16 w16cex wp14">
+<w:hdr xmlns:wpc="http://schemas.microsoft.com/office/word/2010/wordprocessingCanvas" xmlns:cx="http://schemas.microsoft.com/office/drawing/2014/chartex" xmlns:cx1="http://schemas.microsoft.com/office/drawing/2015/9/8/chartex" xmlns:cx2="http://schemas.microsoft.com/office/drawing/2015/10/21/chartex" xmlns:cx3="http://schemas.microsoft.com/office/drawing/2016/5/9/chartex" xmlns:cx4="http://schemas.microsoft.com/office/drawing/2016/5/10/chartex" xmlns:cx5="http://schemas.microsoft.com/office/drawing/2016/5/11/chartex" xmlns:cx6="http://schemas.microsoft.com/office/drawing/2016/5/12/chartex" xmlns:cx7="http://schemas.microsoft.com/office/drawing/2016/5/13/chartex" xmlns:cx8="http://schemas.microsoft.com/office/drawing/2016/5/14/chartex" xmlns:mc="http://schemas.openxmlformats.org/markup-compatibility/2006" xmlns:aink="http://schemas.microsoft.com/office/drawing/2016/ink" xmlns:am3d="http://schemas.microsoft.com/office/drawing/2017/model3d" xmlns:o="urn:schemas-microsoft-com:office:office" xmlns:r="http://schemas.openxmlformats.org/officeDocument/2006/relationships" xmlns:m="http://schemas.openxmlformats.org/officeDocument/2006/math" xmlns:v="urn:schemas-microsoft-com:vml" xmlns:wp14="http://schemas.microsoft.com/office/word/2010/wordprocessingDrawing" xmlns:wp="http://schemas.openxmlformats.org/drawingml/2006/wordprocessingDrawing" xmlns:w10="urn:schemas-microsoft-com:office:word" xmlns:w="http://schemas.openxmlformats.org/wordprocessingml/2006/main" xmlns:w14="http://schemas.microsoft.com/office/word/2010/wordml" xmlns:w15="http://schemas.microsoft.com/office/word/2012/wordml" xmlns:w16cex="http://schemas.microsoft.com/office/word/2018/wordml/cex" xmlns:w16cid="http://schemas.microsoft.com/office/word/2016/wordml/cid" xmlns:w16="http://schemas.microsoft.com/office/word/2018/wordml" xmlns:w16sdtdh="http://schemas.microsoft.com/office/word/2020/wordml/sdtdatahash" xmlns:w16se="http://schemas.microsoft.com/office/word/2015/wordml/symex" xmlns:wpg="http://schemas.microsoft.com/office/word/2010/wordprocessingGroup" xmlns:wpi="http://schemas.microsoft.com/office/word/2010/wordprocessingInk" xmlns:wne="http://schemas.microsoft.com/office/word/2006/wordml" xmlns:wps="http://schemas.microsoft.com/office/word/2010/wordprocessingShape" mc:Ignorable="w14 w15 w16se w16cid w16 w16cex w16sdtdh wp14">
   <w:p>
     <w:pPr>
       <w:pStyle w:val="Topptekst"/>
@@ -421,7 +444,7 @@
 </file>
 
 <file path=word/header3.xml><?xml version="1.0" encoding="utf-8"?>
-<w:hdr xmlns:wpc="http://schemas.microsoft.com/office/word/2010/wordprocessingCanvas" xmlns:cx="http://schemas.microsoft.com/office/drawing/2014/chartex" xmlns:cx1="http://schemas.microsoft.com/office/drawing/2015/9/8/chartex" xmlns:cx2="http://schemas.microsoft.com/office/drawing/2015/10/21/chartex" xmlns:cx3="http://schemas.microsoft.com/office/drawing/2016/5/9/chartex" xmlns:cx4="http://schemas.microsoft.com/office/drawing/2016/5/10/chartex" xmlns:cx5="http://schemas.microsoft.com/office/drawing/2016/5/11/chartex" xmlns:cx6="http://schemas.microsoft.com/office/drawing/2016/5/12/chartex" xmlns:cx7="http://schemas.microsoft.com/office/drawing/2016/5/13/chartex" xmlns:cx8="http://schemas.microsoft.com/office/drawing/2016/5/14/chartex" xmlns:mc="http://schemas.openxmlformats.org/markup-compatibility/2006" xmlns:aink="http://schemas.microsoft.com/office/drawing/2016/ink" xmlns:am3d="http://schemas.microsoft.com/office/drawing/2017/model3d" xmlns:o="urn:schemas-microsoft-com:office:office" xmlns:r="http://schemas.openxmlformats.org/officeDocument/2006/relationships" xmlns:m="http://schemas.openxmlformats.org/officeDocument/2006/math" xmlns:v="urn:schemas-microsoft-com:vml" xmlns:wp14="http://schemas.microsoft.com/office/word/2010/wordprocessingDrawing" xmlns:wp="http://schemas.openxmlformats.org/drawingml/2006/wordprocessingDrawing" xmlns:w10="urn:schemas-microsoft-com:office:word" xmlns:w="http://schemas.openxmlformats.org/wordprocessingml/2006/main" xmlns:w14="http://schemas.microsoft.com/office/word/2010/wordml" xmlns:w15="http://schemas.microsoft.com/office/word/2012/wordml" xmlns:w16cex="http://schemas.microsoft.com/office/word/2018/wordml/cex" xmlns:w16cid="http://schemas.microsoft.com/office/word/2016/wordml/cid" xmlns:w16="http://schemas.microsoft.com/office/word/2018/wordml" xmlns:w16se="http://schemas.microsoft.com/office/word/2015/wordml/symex" xmlns:wpg="http://schemas.microsoft.com/office/word/2010/wordprocessingGroup" xmlns:wpi="http://schemas.microsoft.com/office/word/2010/wordprocessingInk" xmlns:wne="http://schemas.microsoft.com/office/word/2006/wordml" xmlns:wps="http://schemas.microsoft.com/office/word/2010/wordprocessingShape" mc:Ignorable="w14 w15 w16se w16cid w16 w16cex wp14">
+<w:hdr xmlns:wpc="http://schemas.microsoft.com/office/word/2010/wordprocessingCanvas" xmlns:cx="http://schemas.microsoft.com/office/drawing/2014/chartex" xmlns:cx1="http://schemas.microsoft.com/office/drawing/2015/9/8/chartex" xmlns:cx2="http://schemas.microsoft.com/office/drawing/2015/10/21/chartex" xmlns:cx3="http://schemas.microsoft.com/office/drawing/2016/5/9/chartex" xmlns:cx4="http://schemas.microsoft.com/office/drawing/2016/5/10/chartex" xmlns:cx5="http://schemas.microsoft.com/office/drawing/2016/5/11/chartex" xmlns:cx6="http://schemas.microsoft.com/office/drawing/2016/5/12/chartex" xmlns:cx7="http://schemas.microsoft.com/office/drawing/2016/5/13/chartex" xmlns:cx8="http://schemas.microsoft.com/office/drawing/2016/5/14/chartex" xmlns:mc="http://schemas.openxmlformats.org/markup-compatibility/2006" xmlns:aink="http://schemas.microsoft.com/office/drawing/2016/ink" xmlns:am3d="http://schemas.microsoft.com/office/drawing/2017/model3d" xmlns:o="urn:schemas-microsoft-com:office:office" xmlns:r="http://schemas.openxmlformats.org/officeDocument/2006/relationships" xmlns:m="http://schemas.openxmlformats.org/officeDocument/2006/math" xmlns:v="urn:schemas-microsoft-com:vml" xmlns:wp14="http://schemas.microsoft.com/office/word/2010/wordprocessingDrawing" xmlns:wp="http://schemas.openxmlformats.org/drawingml/2006/wordprocessingDrawing" xmlns:w10="urn:schemas-microsoft-com:office:word" xmlns:w="http://schemas.openxmlformats.org/wordprocessingml/2006/main" xmlns:w14="http://schemas.microsoft.com/office/word/2010/wordml" xmlns:w15="http://schemas.microsoft.com/office/word/2012/wordml" xmlns:w16cex="http://schemas.microsoft.com/office/word/2018/wordml/cex" xmlns:w16cid="http://schemas.microsoft.com/office/word/2016/wordml/cid" xmlns:w16="http://schemas.microsoft.com/office/word/2018/wordml" xmlns:w16sdtdh="http://schemas.microsoft.com/office/word/2020/wordml/sdtdatahash" xmlns:w16se="http://schemas.microsoft.com/office/word/2015/wordml/symex" xmlns:wpg="http://schemas.microsoft.com/office/word/2010/wordprocessingGroup" xmlns:wpi="http://schemas.microsoft.com/office/word/2010/wordprocessingInk" xmlns:wne="http://schemas.microsoft.com/office/word/2006/wordml" xmlns:wps="http://schemas.microsoft.com/office/word/2010/wordprocessingShape" mc:Ignorable="w14 w15 w16se w16cid w16 w16cex w16sdtdh wp14">
   <w:p>
     <w:pPr>
       <w:pStyle w:val="Topptekst"/>
@@ -551,7 +574,7 @@
 </file>
 
 <file path=word/numbering.xml><?xml version="1.0" encoding="utf-8"?>
-<w:numbering xmlns:wpc="http://schemas.microsoft.com/office/word/2010/wordprocessingCanvas" xmlns:cx="http://schemas.microsoft.com/office/drawing/2014/chartex" xmlns:cx1="http://schemas.microsoft.com/office/drawing/2015/9/8/chartex" xmlns:cx2="http://schemas.microsoft.com/office/drawing/2015/10/21/chartex" xmlns:cx3="http://schemas.microsoft.com/office/drawing/2016/5/9/chartex" xmlns:cx4="http://schemas.microsoft.com/office/drawing/2016/5/10/chartex" xmlns:cx5="http://schemas.microsoft.com/office/drawing/2016/5/11/chartex" xmlns:cx6="http://schemas.microsoft.com/office/drawing/2016/5/12/chartex" xmlns:cx7="http://schemas.microsoft.com/office/drawing/2016/5/13/chartex" xmlns:cx8="http://schemas.microsoft.com/office/drawing/2016/5/14/chartex" xmlns:mc="http://schemas.openxmlformats.org/markup-compatibility/2006" xmlns:aink="http://schemas.microsoft.com/office/drawing/2016/ink" xmlns:am3d="http://schemas.microsoft.com/office/drawing/2017/model3d" xmlns:o="urn:schemas-microsoft-com:office:office" xmlns:r="http://schemas.openxmlformats.org/officeDocument/2006/relationships" xmlns:m="http://schemas.openxmlformats.org/officeDocument/2006/math" xmlns:v="urn:schemas-microsoft-com:vml" xmlns:wp14="http://schemas.microsoft.com/office/word/2010/wordprocessingDrawing" xmlns:wp="http://schemas.openxmlformats.org/drawingml/2006/wordprocessingDrawing" xmlns:w10="urn:schemas-microsoft-com:office:word" xmlns:w="http://schemas.openxmlformats.org/wordprocessingml/2006/main" xmlns:w14="http://schemas.microsoft.com/office/word/2010/wordml" xmlns:w15="http://schemas.microsoft.com/office/word/2012/wordml" xmlns:w16cex="http://schemas.microsoft.com/office/word/2018/wordml/cex" xmlns:w16cid="http://schemas.microsoft.com/office/word/2016/wordml/cid" xmlns:w16="http://schemas.microsoft.com/office/word/2018/wordml" xmlns:w16se="http://schemas.microsoft.com/office/word/2015/wordml/symex" xmlns:wpg="http://schemas.microsoft.com/office/word/2010/wordprocessingGroup" xmlns:wpi="http://schemas.microsoft.com/office/word/2010/wordprocessingInk" xmlns:wne="http://schemas.microsoft.com/office/word/2006/wordml" xmlns:wps="http://schemas.microsoft.com/office/word/2010/wordprocessingShape" mc:Ignorable="w14 w15 w16se w16cid w16 w16cex wp14">
+<w:numbering xmlns:wpc="http://schemas.microsoft.com/office/word/2010/wordprocessingCanvas" xmlns:cx="http://schemas.microsoft.com/office/drawing/2014/chartex" xmlns:cx1="http://schemas.microsoft.com/office/drawing/2015/9/8/chartex" xmlns:cx2="http://schemas.microsoft.com/office/drawing/2015/10/21/chartex" xmlns:cx3="http://schemas.microsoft.com/office/drawing/2016/5/9/chartex" xmlns:cx4="http://schemas.microsoft.com/office/drawing/2016/5/10/chartex" xmlns:cx5="http://schemas.microsoft.com/office/drawing/2016/5/11/chartex" xmlns:cx6="http://schemas.microsoft.com/office/drawing/2016/5/12/chartex" xmlns:cx7="http://schemas.microsoft.com/office/drawing/2016/5/13/chartex" xmlns:cx8="http://schemas.microsoft.com/office/drawing/2016/5/14/chartex" xmlns:mc="http://schemas.openxmlformats.org/markup-compatibility/2006" xmlns:aink="http://schemas.microsoft.com/office/drawing/2016/ink" xmlns:am3d="http://schemas.microsoft.com/office/drawing/2017/model3d" xmlns:o="urn:schemas-microsoft-com:office:office" xmlns:r="http://schemas.openxmlformats.org/officeDocument/2006/relationships" xmlns:m="http://schemas.openxmlformats.org/officeDocument/2006/math" xmlns:v="urn:schemas-microsoft-com:vml" xmlns:wp14="http://schemas.microsoft.com/office/word/2010/wordprocessingDrawing" xmlns:wp="http://schemas.openxmlformats.org/drawingml/2006/wordprocessingDrawing" xmlns:w10="urn:schemas-microsoft-com:office:word" xmlns:w="http://schemas.openxmlformats.org/wordprocessingml/2006/main" xmlns:w14="http://schemas.microsoft.com/office/word/2010/wordml" xmlns:w15="http://schemas.microsoft.com/office/word/2012/wordml" xmlns:w16cex="http://schemas.microsoft.com/office/word/2018/wordml/cex" xmlns:w16cid="http://schemas.microsoft.com/office/word/2016/wordml/cid" xmlns:w16="http://schemas.microsoft.com/office/word/2018/wordml" xmlns:w16sdtdh="http://schemas.microsoft.com/office/word/2020/wordml/sdtdatahash" xmlns:w16se="http://schemas.microsoft.com/office/word/2015/wordml/symex" xmlns:wpg="http://schemas.microsoft.com/office/word/2010/wordprocessingGroup" xmlns:wpi="http://schemas.microsoft.com/office/word/2010/wordprocessingInk" xmlns:wne="http://schemas.microsoft.com/office/word/2006/wordml" xmlns:wps="http://schemas.microsoft.com/office/word/2010/wordprocessingShape" mc:Ignorable="w14 w15 w16se w16cid w16 w16cex w16sdtdh wp14">
   <w:abstractNum w:abstractNumId="0" w15:restartNumberingAfterBreak="0">
     <w:nsid w:val="282F3BBF"/>
     <w:multiLevelType w:val="hybridMultilevel"/>
@@ -913,7 +936,7 @@
 </file>
 
 <file path=word/styles.xml><?xml version="1.0" encoding="utf-8"?>
-<w:styles xmlns:mc="http://schemas.openxmlformats.org/markup-compatibility/2006" xmlns:r="http://schemas.openxmlformats.org/officeDocument/2006/relationships" xmlns:w="http://schemas.openxmlformats.org/wordprocessingml/2006/main" xmlns:w14="http://schemas.microsoft.com/office/word/2010/wordml" xmlns:w15="http://schemas.microsoft.com/office/word/2012/wordml" xmlns:w16cex="http://schemas.microsoft.com/office/word/2018/wordml/cex" xmlns:w16cid="http://schemas.microsoft.com/office/word/2016/wordml/cid" xmlns:w16="http://schemas.microsoft.com/office/word/2018/wordml" xmlns:w16se="http://schemas.microsoft.com/office/word/2015/wordml/symex" mc:Ignorable="w14 w15 w16se w16cid w16 w16cex">
+<w:styles xmlns:mc="http://schemas.openxmlformats.org/markup-compatibility/2006" xmlns:r="http://schemas.openxmlformats.org/officeDocument/2006/relationships" xmlns:w="http://schemas.openxmlformats.org/wordprocessingml/2006/main" xmlns:w14="http://schemas.microsoft.com/office/word/2010/wordml" xmlns:w15="http://schemas.microsoft.com/office/word/2012/wordml" xmlns:w16cex="http://schemas.microsoft.com/office/word/2018/wordml/cex" xmlns:w16cid="http://schemas.microsoft.com/office/word/2016/wordml/cid" xmlns:w16="http://schemas.microsoft.com/office/word/2018/wordml" xmlns:w16sdtdh="http://schemas.microsoft.com/office/word/2020/wordml/sdtdatahash" xmlns:w16se="http://schemas.microsoft.com/office/word/2015/wordml/symex" mc:Ignorable="w14 w15 w16se w16cid w16 w16cex w16sdtdh">
   <w:docDefaults>
     <w:rPrDefault>
       <w:rPr>
@@ -1832,11 +1855,6 @@
 </file>
 
 <file path=customXml/item1.xml><?xml version="1.0" encoding="utf-8"?>
-<root>
-</root>
-</file>
-
-<file path=customXml/item2.xml><?xml version="1.0" encoding="utf-8"?>
 <ct:contentTypeSchema xmlns:ct="http://schemas.microsoft.com/office/2006/metadata/contentType" xmlns:ma="http://schemas.microsoft.com/office/2006/metadata/properties/metaAttributes" ct:_="" ma:_="" ma:contentTypeName="Dokument" ma:contentTypeID="0x010100CD6ECB3AD42212489CD38D2117876788" ma:contentTypeVersion="4" ma:contentTypeDescription="Opprett et nytt dokument." ma:contentTypeScope="" ma:versionID="7fe8321b44f57df1a93a8609a139c72e">
   <xsd:schema xmlns:xsd="http://www.w3.org/2001/XMLSchema" xmlns:xs="http://www.w3.org/2001/XMLSchema" xmlns:p="http://schemas.microsoft.com/office/2006/metadata/properties" xmlns:ns2="8b1b55f8-9fa9-409c-8c34-7642b545c301" xmlns:ns3="bae9230b-e9a8-4b5c-aa6a-eb751bd813a8" targetNamespace="http://schemas.microsoft.com/office/2006/metadata/properties" ma:root="true" ma:fieldsID="a0918ad2fa8909106a1a50dae007c683" ns2:_="" ns3:_="">
     <xsd:import namespace="8b1b55f8-9fa9-409c-8c34-7642b545c301"/>
@@ -2001,16 +2019,12 @@
 </ct:contentTypeSchema>
 </file>
 
-<file path=customXml/item3.xml><?xml version="1.0" encoding="utf-8"?>
-<?mso-contentType ?>
-<FormTemplates xmlns="http://schemas.microsoft.com/sharepoint/v3/contenttype/forms">
-  <Display>DocumentLibraryForm</Display>
-  <Edit>DocumentLibraryForm</Edit>
-  <New>DocumentLibraryForm</New>
-</FormTemplates>
+<file path=customXml/item2.xml><?xml version="1.0" encoding="utf-8"?>
+<root>
+</root>
 </file>
 
-<file path=customXml/item4.xml><?xml version="1.0" encoding="utf-8"?>
+<file path=customXml/item3.xml><?xml version="1.0" encoding="utf-8"?>
 <p:properties xmlns:p="http://schemas.microsoft.com/office/2006/metadata/properties" xmlns:xsi="http://www.w3.org/2001/XMLSchema-instance" xmlns:pc="http://schemas.microsoft.com/office/infopath/2007/PartnerControls">
   <documentManagement>
     <SharedWithUsers xmlns="bae9230b-e9a8-4b5c-aa6a-eb751bd813a8">
@@ -2024,13 +2038,16 @@
 </p:properties>
 </file>
 
-<file path=customXml/itemProps1.xml><?xml version="1.0" encoding="utf-8"?>
-<ds:datastoreItem xmlns:ds="http://schemas.openxmlformats.org/officeDocument/2006/customXml" ds:itemID="{0F9B369B-CCEA-4D8F-9E4F-1534FE2AD680}">
-  <ds:schemaRefs/>
-</ds:datastoreItem>
+<file path=customXml/item4.xml><?xml version="1.0" encoding="utf-8"?>
+<?mso-contentType ?>
+<FormTemplates xmlns="http://schemas.microsoft.com/sharepoint/v3/contenttype/forms">
+  <Display>DocumentLibraryForm</Display>
+  <Edit>DocumentLibraryForm</Edit>
+  <New>DocumentLibraryForm</New>
+</FormTemplates>
 </file>
 
-<file path=customXml/itemProps2.xml><?xml version="1.0" encoding="utf-8"?>
+<file path=customXml/itemProps1.xml><?xml version="1.0" encoding="utf-8"?>
 <ds:datastoreItem xmlns:ds="http://schemas.openxmlformats.org/officeDocument/2006/customXml" ds:itemID="{C6DA38FD-7DDB-4CFA-8CAD-DAE5783C9BCB}">
   <ds:schemaRefs>
     <ds:schemaRef ds:uri="http://schemas.microsoft.com/office/2006/metadata/contentType"/>
@@ -2049,15 +2066,13 @@
 </ds:datastoreItem>
 </file>
 
-<file path=customXml/itemProps3.xml><?xml version="1.0" encoding="utf-8"?>
-<ds:datastoreItem xmlns:ds="http://schemas.openxmlformats.org/officeDocument/2006/customXml" ds:itemID="{1F8640BB-CD4E-4767-B2D5-DD861820AFE6}">
-  <ds:schemaRefs>
-    <ds:schemaRef ds:uri="http://schemas.microsoft.com/sharepoint/v3/contenttype/forms"/>
-  </ds:schemaRefs>
+<file path=customXml/itemProps2.xml><?xml version="1.0" encoding="utf-8"?>
+<ds:datastoreItem xmlns:ds="http://schemas.openxmlformats.org/officeDocument/2006/customXml" ds:itemID="{0F9B369B-CCEA-4D8F-9E4F-1534FE2AD680}">
+  <ds:schemaRefs/>
 </ds:datastoreItem>
 </file>
 
-<file path=customXml/itemProps4.xml><?xml version="1.0" encoding="utf-8"?>
+<file path=customXml/itemProps3.xml><?xml version="1.0" encoding="utf-8"?>
 <ds:datastoreItem xmlns:ds="http://schemas.openxmlformats.org/officeDocument/2006/customXml" ds:itemID="{651A58A7-F786-4B90-8093-C974FFAD2210}">
   <ds:schemaRefs>
     <ds:schemaRef ds:uri="http://schemas.microsoft.com/office/2006/metadata/properties"/>
@@ -2065,4 +2080,12 @@
     <ds:schemaRef ds:uri="bae9230b-e9a8-4b5c-aa6a-eb751bd813a8"/>
   </ds:schemaRefs>
 </ds:datastoreItem>
+</file>
+
+<file path=customXml/itemProps4.xml><?xml version="1.0" encoding="utf-8"?>
+<ds:datastoreItem xmlns:ds="http://schemas.openxmlformats.org/officeDocument/2006/customXml" ds:itemID="{1F8640BB-CD4E-4767-B2D5-DD861820AFE6}">
+  <ds:schemaRefs>
+    <ds:schemaRef ds:uri="http://schemas.microsoft.com/sharepoint/v3/contenttype/forms"/>
+  </ds:schemaRefs>
+</ds:datastoreItem>
 </file>
</xml_diff>